<commit_message>
Documentação alterada, product backlog adicionado
</commit_message>
<xml_diff>
--- a/Documentação HPSite v.1.docx
+++ b/Documentação HPSite v.1.docx
@@ -2,6 +2,227 @@
 <file path=word/document.xml><?xml version="1.0" encoding="utf-8"?>
 <w:document xmlns:wpc="http://schemas.microsoft.com/office/word/2010/wordprocessingCanvas" xmlns:cx="http://schemas.microsoft.com/office/drawing/2014/chartex" xmlns:cx1="http://schemas.microsoft.com/office/drawing/2015/9/8/chartex" xmlns:cx2="http://schemas.microsoft.com/office/drawing/2015/10/21/chartex" xmlns:cx3="http://schemas.microsoft.com/office/drawing/2016/5/9/chartex" xmlns:cx4="http://schemas.microsoft.com/office/drawing/2016/5/10/chartex" xmlns:cx5="http://schemas.microsoft.com/office/drawing/2016/5/11/chartex" xmlns:cx6="http://schemas.microsoft.com/office/drawing/2016/5/12/chartex" xmlns:cx7="http://schemas.microsoft.com/office/drawing/2016/5/13/chartex" xmlns:cx8="http://schemas.microsoft.com/office/drawing/2016/5/14/chartex" xmlns:mc="http://schemas.openxmlformats.org/markup-compatibility/2006" xmlns:aink="http://schemas.microsoft.com/office/drawing/2016/ink" xmlns:am3d="http://schemas.microsoft.com/office/drawing/2017/model3d" xmlns:o="urn:schemas-microsoft-com:office:office" xmlns:oel="http://schemas.microsoft.com/office/2019/extlst" xmlns:r="http://schemas.openxmlformats.org/officeDocument/2006/relationships" xmlns:m="http://schemas.openxmlformats.org/officeDocument/2006/math" xmlns:v="urn:schemas-microsoft-com:vml" xmlns:wp14="http://schemas.microsoft.com/office/word/2010/wordprocessingDrawing" xmlns:wp="http://schemas.openxmlformats.org/drawingml/2006/wordprocessingDrawing" xmlns:w10="urn:schemas-microsoft-com:office:word" xmlns:w="http://schemas.openxmlformats.org/wordprocessingml/2006/main" xmlns:w14="http://schemas.microsoft.com/office/word/2010/wordml" xmlns:w15="http://schemas.microsoft.com/office/word/2012/wordml" xmlns:w16cex="http://schemas.microsoft.com/office/word/2018/wordml/cex" xmlns:w16cid="http://schemas.microsoft.com/office/word/2016/wordml/cid" xmlns:w16="http://schemas.microsoft.com/office/word/2018/wordml" xmlns:w16sdtdh="http://schemas.microsoft.com/office/word/2020/wordml/sdtdatahash" xmlns:w16se="http://schemas.microsoft.com/office/word/2015/wordml/symex" xmlns:wpg="http://schemas.microsoft.com/office/word/2010/wordprocessingGroup" xmlns:wpi="http://schemas.microsoft.com/office/word/2010/wordprocessingInk" xmlns:wne="http://schemas.microsoft.com/office/word/2006/wordml" xmlns:wps="http://schemas.microsoft.com/office/word/2010/wordprocessingShape" mc:Ignorable="w14 w15 w16se w16cid w16 w16cex w16sdtdh wp14">
   <w:body>
+    <w:p>
+      <w:pPr>
+        <w:spacing w:line="240" w:lineRule="auto"/>
+        <w:jc w:val="center"/>
+        <w:rPr>
+          <w:rFonts w:cs="Arial"/>
+        </w:rPr>
+      </w:pPr>
+      <w:bookmarkStart w:id="0" w:name="_Toc104391402"/>
+    </w:p>
+    <w:p>
+      <w:pPr>
+        <w:spacing w:line="240" w:lineRule="auto"/>
+        <w:jc w:val="center"/>
+        <w:rPr>
+          <w:rFonts w:cs="Arial"/>
+        </w:rPr>
+      </w:pPr>
+    </w:p>
+    <w:p>
+      <w:pPr>
+        <w:spacing w:line="240" w:lineRule="auto"/>
+        <w:jc w:val="center"/>
+        <w:rPr>
+          <w:rFonts w:cs="Arial"/>
+        </w:rPr>
+      </w:pPr>
+      <w:r>
+        <w:rPr>
+          <w:rFonts w:cs="Arial"/>
+        </w:rPr>
+        <w:t>SÃO PAULO TECH SCHOOL</w:t>
+      </w:r>
+    </w:p>
+    <w:p>
+      <w:pPr>
+        <w:spacing w:line="240" w:lineRule="auto"/>
+        <w:jc w:val="center"/>
+        <w:rPr>
+          <w:rFonts w:cs="Arial"/>
+        </w:rPr>
+      </w:pPr>
+    </w:p>
+    <w:p>
+      <w:pPr>
+        <w:spacing w:line="240" w:lineRule="auto"/>
+        <w:jc w:val="center"/>
+        <w:rPr>
+          <w:rFonts w:cs="Arial"/>
+        </w:rPr>
+      </w:pPr>
+      <w:r>
+        <w:rPr>
+          <w:rFonts w:cs="Arial"/>
+        </w:rPr>
+        <w:t>CURSO DE TECNOLOGIA EM CIÊNCIA DA COMPUTAÇÃO</w:t>
+      </w:r>
+    </w:p>
+    <w:p>
+      <w:pPr>
+        <w:pStyle w:val="NormalGrande"/>
+      </w:pPr>
+    </w:p>
+    <w:p>
+      <w:pPr>
+        <w:pStyle w:val="NormalGrande"/>
+      </w:pPr>
+    </w:p>
+    <w:p>
+      <w:pPr>
+        <w:pStyle w:val="NormalGrande"/>
+      </w:pPr>
+      <w:r>
+        <w:t>MIGUEL CARVALHO SCHREMPP</w:t>
+      </w:r>
+    </w:p>
+    <w:p>
+      <w:pPr>
+        <w:pStyle w:val="NormalGrande"/>
+      </w:pPr>
+    </w:p>
+    <w:p>
+      <w:pPr>
+        <w:pStyle w:val="NormalGrande"/>
+      </w:pPr>
+    </w:p>
+    <w:p>
+      <w:pPr>
+        <w:pStyle w:val="NormalGrande"/>
+      </w:pPr>
+    </w:p>
+    <w:p>
+      <w:pPr>
+        <w:pStyle w:val="NormalGrande"/>
+      </w:pPr>
+    </w:p>
+    <w:p>
+      <w:pPr>
+        <w:pStyle w:val="NormalGrande"/>
+      </w:pPr>
+    </w:p>
+    <w:p>
+      <w:pPr>
+        <w:pStyle w:val="NormalGrande"/>
+      </w:pPr>
+    </w:p>
+    <w:p>
+      <w:pPr>
+        <w:pStyle w:val="NormalGrande"/>
+      </w:pPr>
+    </w:p>
+    <w:p>
+      <w:pPr>
+        <w:pStyle w:val="NormalGrande"/>
+      </w:pPr>
+    </w:p>
+    <w:p>
+      <w:pPr>
+        <w:pStyle w:val="NormalGrande"/>
+      </w:pPr>
+    </w:p>
+    <w:p>
+      <w:pPr>
+        <w:pStyle w:val="NormalGrande"/>
+      </w:pPr>
+    </w:p>
+    <w:p>
+      <w:pPr>
+        <w:pStyle w:val="NormalGrande"/>
+      </w:pPr>
+    </w:p>
+    <w:p>
+      <w:pPr>
+        <w:pStyle w:val="NormalGrande"/>
+      </w:pPr>
+      <w:r>
+        <w:t>PROJETO INDIVIDUAL – HARRY POTTER</w:t>
+      </w:r>
+    </w:p>
+    <w:p>
+      <w:pPr>
+        <w:pStyle w:val="Capa-Grauacadmico"/>
+        <w:ind w:left="5711" w:hanging="1175"/>
+      </w:pPr>
+    </w:p>
+    <w:p>
+      <w:pPr>
+        <w:pStyle w:val="NormalGrande"/>
+      </w:pPr>
+    </w:p>
+    <w:p>
+      <w:pPr>
+        <w:pStyle w:val="NormalGrande"/>
+      </w:pPr>
+    </w:p>
+    <w:p>
+      <w:pPr>
+        <w:pStyle w:val="NormalGrande"/>
+      </w:pPr>
+    </w:p>
+    <w:p>
+      <w:pPr>
+        <w:pStyle w:val="NormalGrande"/>
+      </w:pPr>
+    </w:p>
+    <w:p>
+      <w:pPr>
+        <w:pStyle w:val="NormalGrande"/>
+      </w:pPr>
+    </w:p>
+    <w:p>
+      <w:pPr>
+        <w:pStyle w:val="NormalGrande"/>
+      </w:pPr>
+    </w:p>
+    <w:p>
+      <w:pPr>
+        <w:pStyle w:val="NormalGrande"/>
+      </w:pPr>
+    </w:p>
+    <w:p>
+      <w:pPr>
+        <w:pStyle w:val="NormalGrande"/>
+      </w:pPr>
+    </w:p>
+    <w:p>
+      <w:pPr>
+        <w:pStyle w:val="NormalGrande"/>
+      </w:pPr>
+    </w:p>
+    <w:p>
+      <w:pPr>
+        <w:pStyle w:val="NormalGrande"/>
+      </w:pPr>
+    </w:p>
+    <w:p>
+      <w:pPr>
+        <w:pStyle w:val="NormalGrande"/>
+      </w:pPr>
+    </w:p>
+    <w:p>
+      <w:pPr>
+        <w:pStyle w:val="NormalGrande"/>
+      </w:pPr>
+    </w:p>
+    <w:p>
+      <w:pPr>
+        <w:pStyle w:val="NormalGrande"/>
+      </w:pPr>
+      <w:r>
+        <w:t>SÃO PAULO</w:t>
+      </w:r>
+    </w:p>
+    <w:p>
+      <w:pPr>
+        <w:pStyle w:val="NormalGrande"/>
+      </w:pPr>
+      <w:r>
+        <w:t>2022</w:t>
+      </w:r>
+    </w:p>
     <w:p>
       <w:pPr>
         <w:pStyle w:val="Ttulo2"/>
@@ -14,11 +235,11 @@
           <w:b/>
         </w:rPr>
       </w:pPr>
-      <w:bookmarkStart w:id="0" w:name="_Toc104391402"/>
       <w:r>
         <w:rPr>
           <w:b/>
         </w:rPr>
+        <w:lastRenderedPageBreak/>
         <w:t>APRESENTAÇÃO DO GRUPO</w:t>
       </w:r>
       <w:bookmarkEnd w:id="0"/>
@@ -66,21 +287,22 @@
     </w:p>
     <w:p>
       <w:r>
-        <w:t xml:space="preserve">Baseado no meu interesse pessoal, e, curiosidade sobre a saga de Harry Potter, acredito que era necessário um site com perguntas sobre </w:t>
-      </w:r>
-      <w:proofErr w:type="gramStart"/>
-      <w:r>
-        <w:t>o mesmo</w:t>
-      </w:r>
-      <w:proofErr w:type="gramEnd"/>
-      <w:r>
-        <w:t xml:space="preserve">, para que você teste seu conhecimento e consiga ajudar sua “casa de Hogwarts” a ganhar o torneio </w:t>
+        <w:t xml:space="preserve">Baseado no meu interesse pessoal, e, curiosidade sobre a saga de Harry Potter, acredito que era necessário um site com perguntas sobre o mesmo, para que você teste seu conhecimento e consiga ajudar sua “casa de Hogwarts” a ganhar o </w:t>
+      </w:r>
+      <w:r>
+        <w:t>“</w:t>
+      </w:r>
+      <w:r>
+        <w:t xml:space="preserve">torneio </w:t>
       </w:r>
       <w:proofErr w:type="spellStart"/>
       <w:r>
         <w:t>tribruxo</w:t>
       </w:r>
       <w:proofErr w:type="spellEnd"/>
+      <w:r>
+        <w:t>”</w:t>
+      </w:r>
       <w:r>
         <w:t xml:space="preserve"> do site.</w:t>
       </w:r>
@@ -108,15 +330,7 @@
     </w:p>
     <w:p>
       <w:r>
-        <w:t xml:space="preserve">Muitos fãs de Harry Potter querem algo que desafie seu conhecimento sobre </w:t>
-      </w:r>
-      <w:proofErr w:type="gramStart"/>
-      <w:r>
-        <w:t>o mesmo</w:t>
-      </w:r>
-      <w:proofErr w:type="gramEnd"/>
-      <w:r>
-        <w:t xml:space="preserve">, porém, os sites já existentes, não são focados em Harry Potter, mas sim sobre vários assuntos, em que os próprios fãs da saga criam e publicam seus </w:t>
+        <w:t xml:space="preserve">Muitos fãs de Harry Potter querem algo que desafie seu conhecimento sobre o mesmo, porém, os sites já existentes, não são focados em Harry Potter, mas sim sobre vários assuntos, em que os próprios fãs da saga criam e publicam seus </w:t>
       </w:r>
       <w:proofErr w:type="spellStart"/>
       <w:r>
@@ -127,6 +341,411 @@
         <w:t>, assim, gerando perguntas não conexas com a realidade.</w:t>
       </w:r>
     </w:p>
+    <w:p/>
+    <w:p>
+      <w:pPr>
+        <w:rPr>
+          <w:b/>
+          <w:bCs/>
+        </w:rPr>
+      </w:pPr>
+      <w:r>
+        <w:rPr>
+          <w:b/>
+          <w:bCs/>
+        </w:rPr>
+        <w:t>ESCOPO</w:t>
+      </w:r>
+    </w:p>
+    <w:p>
+      <w:pPr>
+        <w:rPr>
+          <w:rStyle w:val="normaltextrun"/>
+          <w:color w:val="000000"/>
+          <w:shd w:val="clear" w:color="auto" w:fill="FFFFFF"/>
+        </w:rPr>
+      </w:pPr>
+      <w:r>
+        <w:rPr>
+          <w:rStyle w:val="normaltextrun"/>
+          <w:color w:val="000000"/>
+          <w:shd w:val="clear" w:color="auto" w:fill="FFFFFF"/>
+        </w:rPr>
+        <w:t>O</w:t>
+      </w:r>
+      <w:r>
+        <w:rPr>
+          <w:rStyle w:val="normaltextrun"/>
+          <w:color w:val="000000"/>
+          <w:shd w:val="clear" w:color="auto" w:fill="FFFFFF"/>
+        </w:rPr>
+        <w:t xml:space="preserve"> projeto consiste em um </w:t>
+      </w:r>
+      <w:r>
+        <w:rPr>
+          <w:rStyle w:val="normaltextrun"/>
+          <w:color w:val="000000"/>
+          <w:shd w:val="clear" w:color="auto" w:fill="FFFFFF"/>
+        </w:rPr>
+        <w:t>site de perguntas e respostas</w:t>
+      </w:r>
+      <w:r>
+        <w:rPr>
+          <w:rStyle w:val="normaltextrun"/>
+          <w:color w:val="000000"/>
+          <w:shd w:val="clear" w:color="auto" w:fill="FFFFFF"/>
+        </w:rPr>
+        <w:t xml:space="preserve">, que através do </w:t>
+      </w:r>
+      <w:r>
+        <w:rPr>
+          <w:rStyle w:val="normaltextrun"/>
+          <w:color w:val="000000"/>
+          <w:shd w:val="clear" w:color="auto" w:fill="FFFFFF"/>
+        </w:rPr>
+        <w:t>resultado gerado pelos usuários</w:t>
+      </w:r>
+      <w:r>
+        <w:rPr>
+          <w:rStyle w:val="normaltextrun"/>
+          <w:color w:val="000000"/>
+          <w:shd w:val="clear" w:color="auto" w:fill="FFFFFF"/>
+        </w:rPr>
+        <w:t xml:space="preserve">, realizará a </w:t>
+      </w:r>
+      <w:r>
+        <w:rPr>
+          <w:rStyle w:val="normaltextrun"/>
+          <w:color w:val="000000"/>
+          <w:shd w:val="clear" w:color="auto" w:fill="FFFFFF"/>
+        </w:rPr>
+        <w:t>colocação</w:t>
+      </w:r>
+      <w:r>
+        <w:rPr>
+          <w:rStyle w:val="normaltextrun"/>
+          <w:color w:val="000000"/>
+          <w:shd w:val="clear" w:color="auto" w:fill="FFFFFF"/>
+        </w:rPr>
+        <w:t xml:space="preserve"> d</w:t>
+      </w:r>
+      <w:r>
+        <w:rPr>
+          <w:rStyle w:val="normaltextrun"/>
+          <w:color w:val="000000"/>
+          <w:shd w:val="clear" w:color="auto" w:fill="FFFFFF"/>
+        </w:rPr>
+        <w:t>a</w:t>
+      </w:r>
+      <w:r>
+        <w:rPr>
+          <w:rStyle w:val="normaltextrun"/>
+          <w:color w:val="000000"/>
+          <w:shd w:val="clear" w:color="auto" w:fill="FFFFFF"/>
+        </w:rPr>
+        <w:t xml:space="preserve"> </w:t>
+      </w:r>
+      <w:r>
+        <w:rPr>
+          <w:rStyle w:val="normaltextrun"/>
+          <w:color w:val="000000"/>
+          <w:shd w:val="clear" w:color="auto" w:fill="FFFFFF"/>
+        </w:rPr>
+        <w:t>casa de Hogwarts</w:t>
+      </w:r>
+      <w:r>
+        <w:rPr>
+          <w:rStyle w:val="normaltextrun"/>
+          <w:color w:val="000000"/>
+          <w:shd w:val="clear" w:color="auto" w:fill="FFFFFF"/>
+        </w:rPr>
+        <w:t xml:space="preserve"> e</w:t>
+      </w:r>
+      <w:r>
+        <w:rPr>
+          <w:rStyle w:val="normaltextrun"/>
+          <w:color w:val="000000"/>
+          <w:shd w:val="clear" w:color="auto" w:fill="FFFFFF"/>
+        </w:rPr>
+        <w:t>scolhida pelo mesmo</w:t>
+      </w:r>
+      <w:r>
+        <w:rPr>
+          <w:rStyle w:val="normaltextrun"/>
+          <w:color w:val="000000"/>
+          <w:shd w:val="clear" w:color="auto" w:fill="FFFFFF"/>
+        </w:rPr>
+        <w:t xml:space="preserve"> </w:t>
+      </w:r>
+      <w:r>
+        <w:rPr>
+          <w:rStyle w:val="normaltextrun"/>
+          <w:color w:val="000000"/>
+          <w:shd w:val="clear" w:color="auto" w:fill="FFFFFF"/>
+        </w:rPr>
+        <w:t>em um gráfico</w:t>
+      </w:r>
+      <w:r>
+        <w:rPr>
+          <w:rStyle w:val="normaltextrun"/>
+          <w:color w:val="000000"/>
+          <w:shd w:val="clear" w:color="auto" w:fill="FFFFFF"/>
+        </w:rPr>
+        <w:t xml:space="preserve">. Com esses dados, enviaremos para uma base, que de forma intuitiva mostrará ao </w:t>
+      </w:r>
+      <w:r>
+        <w:rPr>
+          <w:rStyle w:val="normaltextrun"/>
+          <w:color w:val="000000"/>
+          <w:shd w:val="clear" w:color="auto" w:fill="FFFFFF"/>
+        </w:rPr>
+        <w:t>usuário</w:t>
+      </w:r>
+      <w:r>
+        <w:rPr>
+          <w:rStyle w:val="normaltextrun"/>
+          <w:color w:val="000000"/>
+          <w:shd w:val="clear" w:color="auto" w:fill="FFFFFF"/>
+        </w:rPr>
+        <w:t xml:space="preserve"> em um site institucional com login e senha, as informações de </w:t>
+      </w:r>
+      <w:r>
+        <w:rPr>
+          <w:rStyle w:val="normaltextrun"/>
+          <w:color w:val="000000"/>
+          <w:shd w:val="clear" w:color="auto" w:fill="FFFFFF"/>
+        </w:rPr>
+        <w:t>ranqueamento das casas, além de mostrar também a quantidade de pessoas em cada casa cadastrada.</w:t>
+      </w:r>
+    </w:p>
+    <w:p>
+      <w:pPr>
+        <w:rPr>
+          <w:rStyle w:val="normaltextrun"/>
+          <w:color w:val="000000"/>
+          <w:shd w:val="clear" w:color="auto" w:fill="FFFFFF"/>
+        </w:rPr>
+      </w:pPr>
+    </w:p>
+    <w:p>
+      <w:pPr>
+        <w:rPr>
+          <w:rStyle w:val="normaltextrun"/>
+          <w:b/>
+          <w:bCs/>
+          <w:color w:val="000000"/>
+          <w:shd w:val="clear" w:color="auto" w:fill="FFFFFF"/>
+        </w:rPr>
+      </w:pPr>
+      <w:r>
+        <w:rPr>
+          <w:rStyle w:val="normaltextrun"/>
+          <w:b/>
+          <w:bCs/>
+          <w:color w:val="000000"/>
+          <w:shd w:val="clear" w:color="auto" w:fill="FFFFFF"/>
+        </w:rPr>
+        <w:t>REQUISITOS</w:t>
+      </w:r>
+    </w:p>
+    <w:p>
+      <w:pPr>
+        <w:rPr>
+          <w:rStyle w:val="normaltextrun"/>
+          <w:color w:val="000000"/>
+          <w:shd w:val="clear" w:color="auto" w:fill="FFFFFF"/>
+        </w:rPr>
+      </w:pPr>
+      <w:r>
+        <w:rPr>
+          <w:rStyle w:val="normaltextrun"/>
+          <w:color w:val="000000"/>
+          <w:shd w:val="clear" w:color="auto" w:fill="FFFFFF"/>
+        </w:rPr>
+        <w:t>Website Institucional.</w:t>
+      </w:r>
+    </w:p>
+    <w:p>
+      <w:pPr>
+        <w:rPr>
+          <w:rStyle w:val="normaltextrun"/>
+          <w:color w:val="000000"/>
+          <w:shd w:val="clear" w:color="auto" w:fill="FFFFFF"/>
+        </w:rPr>
+      </w:pPr>
+      <w:r>
+        <w:rPr>
+          <w:rStyle w:val="normaltextrun"/>
+          <w:color w:val="000000"/>
+          <w:shd w:val="clear" w:color="auto" w:fill="FFFFFF"/>
+        </w:rPr>
+        <w:t>Sistema de cadastro e login.</w:t>
+      </w:r>
+    </w:p>
+    <w:p>
+      <w:pPr>
+        <w:rPr>
+          <w:rStyle w:val="normaltextrun"/>
+          <w:color w:val="000000"/>
+          <w:shd w:val="clear" w:color="auto" w:fill="FFFFFF"/>
+        </w:rPr>
+      </w:pPr>
+      <w:r>
+        <w:rPr>
+          <w:rStyle w:val="normaltextrun"/>
+          <w:color w:val="000000"/>
+          <w:shd w:val="clear" w:color="auto" w:fill="FFFFFF"/>
+        </w:rPr>
+        <w:t>Tela de perguntas e respostas.</w:t>
+      </w:r>
+    </w:p>
+    <w:p>
+      <w:pPr>
+        <w:rPr>
+          <w:rStyle w:val="normaltextrun"/>
+          <w:color w:val="000000"/>
+          <w:shd w:val="clear" w:color="auto" w:fill="FFFFFF"/>
+        </w:rPr>
+      </w:pPr>
+      <w:r>
+        <w:rPr>
+          <w:rStyle w:val="normaltextrun"/>
+          <w:color w:val="000000"/>
+          <w:shd w:val="clear" w:color="auto" w:fill="FFFFFF"/>
+        </w:rPr>
+        <w:t>Dashboard com dados das casas.</w:t>
+      </w:r>
+    </w:p>
+    <w:p>
+      <w:pPr>
+        <w:rPr>
+          <w:rStyle w:val="normaltextrun"/>
+          <w:color w:val="000000"/>
+          <w:shd w:val="clear" w:color="auto" w:fill="FFFFFF"/>
+        </w:rPr>
+      </w:pPr>
+    </w:p>
+    <w:p>
+      <w:pPr>
+        <w:rPr>
+          <w:rStyle w:val="normaltextrun"/>
+          <w:b/>
+          <w:bCs/>
+          <w:color w:val="000000"/>
+          <w:shd w:val="clear" w:color="auto" w:fill="FFFFFF"/>
+        </w:rPr>
+      </w:pPr>
+      <w:r>
+        <w:rPr>
+          <w:rStyle w:val="normaltextrun"/>
+          <w:b/>
+          <w:bCs/>
+          <w:color w:val="000000"/>
+          <w:shd w:val="clear" w:color="auto" w:fill="FFFFFF"/>
+        </w:rPr>
+        <w:t>PREMISSAS</w:t>
+      </w:r>
+    </w:p>
+    <w:p>
+      <w:pPr>
+        <w:rPr>
+          <w:rStyle w:val="normaltextrun"/>
+          <w:color w:val="000000"/>
+          <w:shd w:val="clear" w:color="auto" w:fill="FFFFFF"/>
+        </w:rPr>
+      </w:pPr>
+      <w:r>
+        <w:rPr>
+          <w:rStyle w:val="normaltextrun"/>
+          <w:color w:val="000000"/>
+          <w:shd w:val="clear" w:color="auto" w:fill="FFFFFF"/>
+        </w:rPr>
+        <w:t>Disponibilidade de rede para acesso.</w:t>
+      </w:r>
+    </w:p>
+    <w:p>
+      <w:pPr>
+        <w:rPr>
+          <w:rStyle w:val="normaltextrun"/>
+          <w:color w:val="000000"/>
+          <w:shd w:val="clear" w:color="auto" w:fill="FFFFFF"/>
+        </w:rPr>
+      </w:pPr>
+      <w:r>
+        <w:rPr>
+          <w:rStyle w:val="normaltextrun"/>
+          <w:color w:val="000000"/>
+          <w:shd w:val="clear" w:color="auto" w:fill="FFFFFF"/>
+        </w:rPr>
+        <w:lastRenderedPageBreak/>
+        <w:t>Disponibilidade de hardware compatível.</w:t>
+      </w:r>
+    </w:p>
+    <w:p>
+      <w:pPr>
+        <w:rPr>
+          <w:rStyle w:val="normaltextrun"/>
+          <w:color w:val="000000"/>
+          <w:shd w:val="clear" w:color="auto" w:fill="FFFFFF"/>
+        </w:rPr>
+      </w:pPr>
+    </w:p>
+    <w:p>
+      <w:pPr>
+        <w:rPr>
+          <w:rStyle w:val="normaltextrun"/>
+          <w:b/>
+          <w:bCs/>
+          <w:color w:val="000000"/>
+          <w:shd w:val="clear" w:color="auto" w:fill="FFFFFF"/>
+        </w:rPr>
+      </w:pPr>
+      <w:r>
+        <w:rPr>
+          <w:rStyle w:val="normaltextrun"/>
+          <w:b/>
+          <w:bCs/>
+          <w:color w:val="000000"/>
+          <w:shd w:val="clear" w:color="auto" w:fill="FFFFFF"/>
+        </w:rPr>
+        <w:t>RESTRIÇÕES</w:t>
+      </w:r>
+    </w:p>
+    <w:p>
+      <w:pPr>
+        <w:rPr>
+          <w:rStyle w:val="normaltextrun"/>
+          <w:color w:val="000000"/>
+          <w:shd w:val="clear" w:color="auto" w:fill="FFFFFF"/>
+        </w:rPr>
+      </w:pPr>
+      <w:r>
+        <w:rPr>
+          <w:rStyle w:val="normaltextrun"/>
+          <w:color w:val="000000"/>
+          <w:shd w:val="clear" w:color="auto" w:fill="FFFFFF"/>
+        </w:rPr>
+        <w:t>Equipe de 1 funcionário.</w:t>
+      </w:r>
+    </w:p>
+    <w:p>
+      <w:pPr>
+        <w:rPr>
+          <w:rStyle w:val="normaltextrun"/>
+          <w:color w:val="000000"/>
+          <w:shd w:val="clear" w:color="auto" w:fill="FFFFFF"/>
+        </w:rPr>
+      </w:pPr>
+      <w:r>
+        <w:rPr>
+          <w:rStyle w:val="normaltextrun"/>
+          <w:color w:val="000000"/>
+          <w:shd w:val="clear" w:color="auto" w:fill="FFFFFF"/>
+        </w:rPr>
+        <w:t>Utilização somente por usuários cadastrados.</w:t>
+      </w:r>
+    </w:p>
+    <w:p/>
     <w:p>
       <w:pPr>
         <w:pStyle w:val="Ttulo2"/>
@@ -431,20 +1050,8 @@
           <w:szCs w:val="21"/>
           <w:lang w:eastAsia="pt-BR"/>
         </w:rPr>
-        <w:t xml:space="preserve"> </w:t>
-      </w:r>
-      <w:proofErr w:type="gramStart"/>
-      <w:r>
-        <w:rPr>
-          <w:rFonts w:ascii="Consolas" w:hAnsi="Consolas"/>
-          <w:color w:val="F8F8F2"/>
-          <w:sz w:val="21"/>
-          <w:szCs w:val="21"/>
-          <w:lang w:eastAsia="pt-BR"/>
-        </w:rPr>
-        <w:t>casa(</w:t>
-      </w:r>
-      <w:proofErr w:type="gramEnd"/>
+        <w:t xml:space="preserve"> casa(</w:t>
+      </w:r>
     </w:p>
     <w:p>
       <w:pPr>
@@ -603,7 +1210,6 @@
         </w:rPr>
         <w:t xml:space="preserve"> </w:t>
       </w:r>
-      <w:proofErr w:type="gramStart"/>
       <w:r>
         <w:rPr>
           <w:rFonts w:ascii="Consolas" w:hAnsi="Consolas"/>
@@ -624,7 +1230,6 @@
         </w:rPr>
         <w:t>(</w:t>
       </w:r>
-      <w:proofErr w:type="gramEnd"/>
       <w:r>
         <w:rPr>
           <w:rFonts w:ascii="Consolas" w:hAnsi="Consolas"/>
@@ -744,20 +1349,8 @@
           <w:szCs w:val="21"/>
           <w:lang w:eastAsia="pt-BR"/>
         </w:rPr>
-        <w:t xml:space="preserve"> </w:t>
-      </w:r>
-      <w:proofErr w:type="gramStart"/>
-      <w:r>
-        <w:rPr>
-          <w:rFonts w:ascii="Consolas" w:hAnsi="Consolas"/>
-          <w:color w:val="F8F8F2"/>
-          <w:sz w:val="21"/>
-          <w:szCs w:val="21"/>
-          <w:lang w:eastAsia="pt-BR"/>
-        </w:rPr>
-        <w:t>cliente(</w:t>
-      </w:r>
-      <w:proofErr w:type="gramEnd"/>
+        <w:t xml:space="preserve"> cliente(</w:t>
+      </w:r>
     </w:p>
     <w:p>
       <w:pPr>
@@ -916,7 +1509,6 @@
         </w:rPr>
         <w:t xml:space="preserve"> </w:t>
       </w:r>
-      <w:proofErr w:type="gramStart"/>
       <w:r>
         <w:rPr>
           <w:rFonts w:ascii="Consolas" w:hAnsi="Consolas"/>
@@ -937,7 +1529,6 @@
         </w:rPr>
         <w:t>(</w:t>
       </w:r>
-      <w:proofErr w:type="gramEnd"/>
       <w:r>
         <w:rPr>
           <w:rFonts w:ascii="Consolas" w:hAnsi="Consolas"/>
@@ -1008,7 +1599,6 @@
         <w:t xml:space="preserve"> </w:t>
       </w:r>
       <w:proofErr w:type="spellStart"/>
-      <w:proofErr w:type="gramStart"/>
       <w:r>
         <w:rPr>
           <w:rFonts w:ascii="Consolas" w:hAnsi="Consolas"/>
@@ -1030,7 +1620,6 @@
         </w:rPr>
         <w:t>(</w:t>
       </w:r>
-      <w:proofErr w:type="gramEnd"/>
       <w:r>
         <w:rPr>
           <w:rFonts w:ascii="Consolas" w:hAnsi="Consolas"/>
@@ -1079,7 +1668,6 @@
         <w:t xml:space="preserve">    senha </w:t>
       </w:r>
       <w:proofErr w:type="spellStart"/>
-      <w:proofErr w:type="gramStart"/>
       <w:r>
         <w:rPr>
           <w:rFonts w:ascii="Consolas" w:hAnsi="Consolas"/>
@@ -1101,7 +1689,6 @@
         </w:rPr>
         <w:t>(</w:t>
       </w:r>
-      <w:proofErr w:type="gramEnd"/>
       <w:r>
         <w:rPr>
           <w:rFonts w:ascii="Consolas" w:hAnsi="Consolas"/>
@@ -1808,6 +2395,7 @@
           <w:szCs w:val="21"/>
           <w:lang w:eastAsia="pt-BR"/>
         </w:rPr>
+        <w:lastRenderedPageBreak/>
         <w:t>INSERT</w:t>
       </w:r>
       <w:r>
@@ -4418,29 +5006,7 @@
           <w:szCs w:val="21"/>
           <w:lang w:eastAsia="pt-BR"/>
         </w:rPr>
-        <w:t xml:space="preserve"> </w:t>
-      </w:r>
-      <w:proofErr w:type="gramStart"/>
-      <w:r>
-        <w:rPr>
-          <w:rFonts w:ascii="Consolas" w:hAnsi="Consolas"/>
-          <w:color w:val="F8F8F2"/>
-          <w:sz w:val="21"/>
-          <w:szCs w:val="21"/>
-          <w:lang w:eastAsia="pt-BR"/>
-        </w:rPr>
-        <w:t>casa</w:t>
-      </w:r>
-      <w:proofErr w:type="gramEnd"/>
-      <w:r>
-        <w:rPr>
-          <w:rFonts w:ascii="Consolas" w:hAnsi="Consolas"/>
-          <w:color w:val="F8F8F2"/>
-          <w:sz w:val="21"/>
-          <w:szCs w:val="21"/>
-          <w:lang w:eastAsia="pt-BR"/>
-        </w:rPr>
-        <w:t xml:space="preserve"> </w:t>
+        <w:t xml:space="preserve"> casa </w:t>
       </w:r>
       <w:proofErr w:type="spellStart"/>
       <w:r>
@@ -4648,7 +5214,6 @@
         </w:rPr>
         <w:t xml:space="preserve"> </w:t>
       </w:r>
-      <w:proofErr w:type="gramStart"/>
       <w:r>
         <w:rPr>
           <w:rFonts w:ascii="Consolas" w:hAnsi="Consolas"/>
@@ -4667,18 +5232,7 @@
           <w:szCs w:val="21"/>
           <w:lang w:eastAsia="pt-BR"/>
         </w:rPr>
-        <w:t>(</w:t>
-      </w:r>
-      <w:proofErr w:type="gramEnd"/>
-      <w:r>
-        <w:rPr>
-          <w:rFonts w:ascii="Consolas" w:hAnsi="Consolas"/>
-          <w:color w:val="F8F8F2"/>
-          <w:sz w:val="21"/>
-          <w:szCs w:val="21"/>
-          <w:lang w:eastAsia="pt-BR"/>
-        </w:rPr>
-        <w:t xml:space="preserve">pontos) </w:t>
+        <w:t xml:space="preserve">(pontos) </w:t>
       </w:r>
       <w:r>
         <w:rPr>
@@ -5118,6 +5672,7 @@
     </w:p>
     <w:p>
       <w:r>
+        <w:lastRenderedPageBreak/>
         <w:t xml:space="preserve"> </w:t>
       </w:r>
       <w:r>
@@ -5184,14 +5739,13 @@
           <w:bCs/>
         </w:rPr>
       </w:pPr>
-    </w:p>
-    <w:p>
-      <w:pPr>
+      <w:r>
         <w:rPr>
           <w:b/>
           <w:bCs/>
         </w:rPr>
-      </w:pPr>
+        <w:t>Tela inicial</w:t>
+      </w:r>
     </w:p>
     <w:p>
       <w:pPr>
@@ -5204,8 +5758,43 @@
         <w:rPr>
           <w:b/>
           <w:bCs/>
-        </w:rPr>
-        <w:t>MÉTRICAS</w:t>
+          <w:noProof/>
+        </w:rPr>
+        <w:drawing>
+          <wp:inline distT="0" distB="0" distL="0" distR="0" wp14:anchorId="7960FBD2" wp14:editId="5F330D29">
+            <wp:extent cx="5400040" cy="2345690"/>
+            <wp:effectExtent l="0" t="0" r="0" b="0"/>
+            <wp:docPr id="2" name="Imagem 2" descr="Desenho de um homem&#10;&#10;Descrição gerada automaticamente com confiança baixa"/>
+            <wp:cNvGraphicFramePr>
+              <a:graphicFrameLocks xmlns:a="http://schemas.openxmlformats.org/drawingml/2006/main" noChangeAspect="1"/>
+            </wp:cNvGraphicFramePr>
+            <a:graphic xmlns:a="http://schemas.openxmlformats.org/drawingml/2006/main">
+              <a:graphicData uri="http://schemas.openxmlformats.org/drawingml/2006/picture">
+                <pic:pic xmlns:pic="http://schemas.openxmlformats.org/drawingml/2006/picture">
+                  <pic:nvPicPr>
+                    <pic:cNvPr id="2" name="Imagem 2" descr="Desenho de um homem&#10;&#10;Descrição gerada automaticamente com confiança baixa"/>
+                    <pic:cNvPicPr/>
+                  </pic:nvPicPr>
+                  <pic:blipFill>
+                    <a:blip r:embed="rId6"/>
+                    <a:stretch>
+                      <a:fillRect/>
+                    </a:stretch>
+                  </pic:blipFill>
+                  <pic:spPr>
+                    <a:xfrm>
+                      <a:off x="0" y="0"/>
+                      <a:ext cx="5400040" cy="2345690"/>
+                    </a:xfrm>
+                    <a:prstGeom prst="rect">
+                      <a:avLst/>
+                    </a:prstGeom>
+                  </pic:spPr>
+                </pic:pic>
+              </a:graphicData>
+            </a:graphic>
+          </wp:inline>
+        </w:drawing>
       </w:r>
     </w:p>
     <w:p>
@@ -5215,14 +5804,13 @@
           <w:bCs/>
         </w:rPr>
       </w:pPr>
-    </w:p>
-    <w:p>
-      <w:pPr>
+      <w:r>
         <w:rPr>
           <w:b/>
           <w:bCs/>
         </w:rPr>
-      </w:pPr>
+        <w:t>Tela de cadastro</w:t>
+      </w:r>
     </w:p>
     <w:p>
       <w:pPr>
@@ -5235,8 +5823,44 @@
         <w:rPr>
           <w:b/>
           <w:bCs/>
-        </w:rPr>
-        <w:t>APRENDIZADO</w:t>
+          <w:noProof/>
+        </w:rPr>
+        <w:lastRenderedPageBreak/>
+        <w:drawing>
+          <wp:inline distT="0" distB="0" distL="0" distR="0" wp14:anchorId="24A0F696" wp14:editId="17F9AC21">
+            <wp:extent cx="5400040" cy="2708910"/>
+            <wp:effectExtent l="0" t="0" r="0" b="0"/>
+            <wp:docPr id="3" name="Imagem 3" descr="Interface gráfica do usuário, Aplicativo&#10;&#10;Descrição gerada automaticamente"/>
+            <wp:cNvGraphicFramePr>
+              <a:graphicFrameLocks xmlns:a="http://schemas.openxmlformats.org/drawingml/2006/main" noChangeAspect="1"/>
+            </wp:cNvGraphicFramePr>
+            <a:graphic xmlns:a="http://schemas.openxmlformats.org/drawingml/2006/main">
+              <a:graphicData uri="http://schemas.openxmlformats.org/drawingml/2006/picture">
+                <pic:pic xmlns:pic="http://schemas.openxmlformats.org/drawingml/2006/picture">
+                  <pic:nvPicPr>
+                    <pic:cNvPr id="3" name="Imagem 3" descr="Interface gráfica do usuário, Aplicativo&#10;&#10;Descrição gerada automaticamente"/>
+                    <pic:cNvPicPr/>
+                  </pic:nvPicPr>
+                  <pic:blipFill>
+                    <a:blip r:embed="rId7"/>
+                    <a:stretch>
+                      <a:fillRect/>
+                    </a:stretch>
+                  </pic:blipFill>
+                  <pic:spPr>
+                    <a:xfrm>
+                      <a:off x="0" y="0"/>
+                      <a:ext cx="5400040" cy="2708910"/>
+                    </a:xfrm>
+                    <a:prstGeom prst="rect">
+                      <a:avLst/>
+                    </a:prstGeom>
+                  </pic:spPr>
+                </pic:pic>
+              </a:graphicData>
+            </a:graphic>
+          </wp:inline>
+        </w:drawing>
       </w:r>
     </w:p>
     <w:p>
@@ -5246,14 +5870,48 @@
           <w:bCs/>
         </w:rPr>
       </w:pPr>
-    </w:p>
-    <w:p>
-      <w:pPr>
+      <w:r>
         <w:rPr>
           <w:b/>
           <w:bCs/>
-        </w:rPr>
-      </w:pPr>
+          <w:noProof/>
+        </w:rPr>
+        <w:drawing>
+          <wp:inline distT="0" distB="0" distL="0" distR="0" wp14:anchorId="78D44848" wp14:editId="3AFA3E25">
+            <wp:extent cx="5400040" cy="2698750"/>
+            <wp:effectExtent l="0" t="0" r="0" b="6350"/>
+            <wp:docPr id="4" name="Imagem 4" descr="Interface gráfica do usuário, Aplicativo&#10;&#10;Descrição gerada automaticamente"/>
+            <wp:cNvGraphicFramePr>
+              <a:graphicFrameLocks xmlns:a="http://schemas.openxmlformats.org/drawingml/2006/main" noChangeAspect="1"/>
+            </wp:cNvGraphicFramePr>
+            <a:graphic xmlns:a="http://schemas.openxmlformats.org/drawingml/2006/main">
+              <a:graphicData uri="http://schemas.openxmlformats.org/drawingml/2006/picture">
+                <pic:pic xmlns:pic="http://schemas.openxmlformats.org/drawingml/2006/picture">
+                  <pic:nvPicPr>
+                    <pic:cNvPr id="4" name="Imagem 4" descr="Interface gráfica do usuário, Aplicativo&#10;&#10;Descrição gerada automaticamente"/>
+                    <pic:cNvPicPr/>
+                  </pic:nvPicPr>
+                  <pic:blipFill>
+                    <a:blip r:embed="rId8"/>
+                    <a:stretch>
+                      <a:fillRect/>
+                    </a:stretch>
+                  </pic:blipFill>
+                  <pic:spPr>
+                    <a:xfrm>
+                      <a:off x="0" y="0"/>
+                      <a:ext cx="5400040" cy="2698750"/>
+                    </a:xfrm>
+                    <a:prstGeom prst="rect">
+                      <a:avLst/>
+                    </a:prstGeom>
+                  </pic:spPr>
+                </pic:pic>
+              </a:graphicData>
+            </a:graphic>
+          </wp:inline>
+        </w:drawing>
+      </w:r>
     </w:p>
     <w:p>
       <w:pPr>
@@ -5267,7 +5925,7 @@
           <w:b/>
           <w:bCs/>
         </w:rPr>
-        <w:t>CONSIDERAÇÕES FINAIS</w:t>
+        <w:t>Tela de Login</w:t>
       </w:r>
     </w:p>
     <w:p>
@@ -5277,6 +5935,339 @@
           <w:bCs/>
         </w:rPr>
       </w:pPr>
+      <w:r>
+        <w:rPr>
+          <w:b/>
+          <w:bCs/>
+          <w:noProof/>
+        </w:rPr>
+        <w:drawing>
+          <wp:inline distT="0" distB="0" distL="0" distR="0" wp14:anchorId="584E166B" wp14:editId="76D25418">
+            <wp:extent cx="5400040" cy="2705735"/>
+            <wp:effectExtent l="0" t="0" r="0" b="0"/>
+            <wp:docPr id="6" name="Imagem 6" descr="Interface gráfica do usuário&#10;&#10;Descrição gerada automaticamente com confiança média"/>
+            <wp:cNvGraphicFramePr>
+              <a:graphicFrameLocks xmlns:a="http://schemas.openxmlformats.org/drawingml/2006/main" noChangeAspect="1"/>
+            </wp:cNvGraphicFramePr>
+            <a:graphic xmlns:a="http://schemas.openxmlformats.org/drawingml/2006/main">
+              <a:graphicData uri="http://schemas.openxmlformats.org/drawingml/2006/picture">
+                <pic:pic xmlns:pic="http://schemas.openxmlformats.org/drawingml/2006/picture">
+                  <pic:nvPicPr>
+                    <pic:cNvPr id="6" name="Imagem 6" descr="Interface gráfica do usuário&#10;&#10;Descrição gerada automaticamente com confiança média"/>
+                    <pic:cNvPicPr/>
+                  </pic:nvPicPr>
+                  <pic:blipFill>
+                    <a:blip r:embed="rId9"/>
+                    <a:stretch>
+                      <a:fillRect/>
+                    </a:stretch>
+                  </pic:blipFill>
+                  <pic:spPr>
+                    <a:xfrm>
+                      <a:off x="0" y="0"/>
+                      <a:ext cx="5400040" cy="2705735"/>
+                    </a:xfrm>
+                    <a:prstGeom prst="rect">
+                      <a:avLst/>
+                    </a:prstGeom>
+                  </pic:spPr>
+                </pic:pic>
+              </a:graphicData>
+            </a:graphic>
+          </wp:inline>
+        </w:drawing>
+      </w:r>
+    </w:p>
+    <w:p>
+      <w:pPr>
+        <w:rPr>
+          <w:b/>
+          <w:bCs/>
+        </w:rPr>
+      </w:pPr>
+      <w:r>
+        <w:rPr>
+          <w:b/>
+          <w:bCs/>
+        </w:rPr>
+        <w:t>Tela dashboard</w:t>
+      </w:r>
+    </w:p>
+    <w:p>
+      <w:pPr>
+        <w:rPr>
+          <w:b/>
+          <w:bCs/>
+        </w:rPr>
+      </w:pPr>
+      <w:r>
+        <w:rPr>
+          <w:b/>
+          <w:bCs/>
+          <w:noProof/>
+        </w:rPr>
+        <w:lastRenderedPageBreak/>
+        <w:drawing>
+          <wp:inline distT="0" distB="0" distL="0" distR="0" wp14:anchorId="12C72C1B" wp14:editId="0DDD9CA8">
+            <wp:extent cx="5400040" cy="1503680"/>
+            <wp:effectExtent l="0" t="0" r="0" b="1270"/>
+            <wp:docPr id="7" name="Imagem 7" descr="Interface gráfica do usuário, Site&#10;&#10;Descrição gerada automaticamente"/>
+            <wp:cNvGraphicFramePr>
+              <a:graphicFrameLocks xmlns:a="http://schemas.openxmlformats.org/drawingml/2006/main" noChangeAspect="1"/>
+            </wp:cNvGraphicFramePr>
+            <a:graphic xmlns:a="http://schemas.openxmlformats.org/drawingml/2006/main">
+              <a:graphicData uri="http://schemas.openxmlformats.org/drawingml/2006/picture">
+                <pic:pic xmlns:pic="http://schemas.openxmlformats.org/drawingml/2006/picture">
+                  <pic:nvPicPr>
+                    <pic:cNvPr id="7" name="Imagem 7" descr="Interface gráfica do usuário, Site&#10;&#10;Descrição gerada automaticamente"/>
+                    <pic:cNvPicPr/>
+                  </pic:nvPicPr>
+                  <pic:blipFill>
+                    <a:blip r:embed="rId10"/>
+                    <a:stretch>
+                      <a:fillRect/>
+                    </a:stretch>
+                  </pic:blipFill>
+                  <pic:spPr>
+                    <a:xfrm>
+                      <a:off x="0" y="0"/>
+                      <a:ext cx="5400040" cy="1503680"/>
+                    </a:xfrm>
+                    <a:prstGeom prst="rect">
+                      <a:avLst/>
+                    </a:prstGeom>
+                  </pic:spPr>
+                </pic:pic>
+              </a:graphicData>
+            </a:graphic>
+          </wp:inline>
+        </w:drawing>
+      </w:r>
+    </w:p>
+    <w:p>
+      <w:pPr>
+        <w:rPr>
+          <w:b/>
+          <w:bCs/>
+        </w:rPr>
+      </w:pPr>
+      <w:r>
+        <w:rPr>
+          <w:b/>
+          <w:bCs/>
+          <w:noProof/>
+        </w:rPr>
+        <w:drawing>
+          <wp:inline distT="0" distB="0" distL="0" distR="0" wp14:anchorId="133E271A" wp14:editId="362D0934">
+            <wp:extent cx="5400040" cy="2118995"/>
+            <wp:effectExtent l="0" t="0" r="0" b="0"/>
+            <wp:docPr id="8" name="Imagem 8" descr="Interface gráfica do usuário&#10;&#10;Descrição gerada automaticamente"/>
+            <wp:cNvGraphicFramePr>
+              <a:graphicFrameLocks xmlns:a="http://schemas.openxmlformats.org/drawingml/2006/main" noChangeAspect="1"/>
+            </wp:cNvGraphicFramePr>
+            <a:graphic xmlns:a="http://schemas.openxmlformats.org/drawingml/2006/main">
+              <a:graphicData uri="http://schemas.openxmlformats.org/drawingml/2006/picture">
+                <pic:pic xmlns:pic="http://schemas.openxmlformats.org/drawingml/2006/picture">
+                  <pic:nvPicPr>
+                    <pic:cNvPr id="8" name="Imagem 8" descr="Interface gráfica do usuário&#10;&#10;Descrição gerada automaticamente"/>
+                    <pic:cNvPicPr/>
+                  </pic:nvPicPr>
+                  <pic:blipFill>
+                    <a:blip r:embed="rId11"/>
+                    <a:stretch>
+                      <a:fillRect/>
+                    </a:stretch>
+                  </pic:blipFill>
+                  <pic:spPr>
+                    <a:xfrm>
+                      <a:off x="0" y="0"/>
+                      <a:ext cx="5400040" cy="2118995"/>
+                    </a:xfrm>
+                    <a:prstGeom prst="rect">
+                      <a:avLst/>
+                    </a:prstGeom>
+                  </pic:spPr>
+                </pic:pic>
+              </a:graphicData>
+            </a:graphic>
+          </wp:inline>
+        </w:drawing>
+      </w:r>
+    </w:p>
+    <w:p>
+      <w:pPr>
+        <w:rPr>
+          <w:b/>
+          <w:bCs/>
+        </w:rPr>
+      </w:pPr>
+      <w:r>
+        <w:rPr>
+          <w:b/>
+          <w:bCs/>
+        </w:rPr>
+        <w:t>Tela do Quiz</w:t>
+      </w:r>
+    </w:p>
+    <w:p>
+      <w:pPr>
+        <w:rPr>
+          <w:b/>
+          <w:bCs/>
+        </w:rPr>
+      </w:pPr>
+      <w:r>
+        <w:rPr>
+          <w:b/>
+          <w:bCs/>
+          <w:noProof/>
+        </w:rPr>
+        <w:drawing>
+          <wp:inline distT="0" distB="0" distL="0" distR="0" wp14:anchorId="392A1A53" wp14:editId="1745ABC4">
+            <wp:extent cx="5400040" cy="2798445"/>
+            <wp:effectExtent l="0" t="0" r="0" b="1905"/>
+            <wp:docPr id="10" name="Imagem 10"/>
+            <wp:cNvGraphicFramePr>
+              <a:graphicFrameLocks xmlns:a="http://schemas.openxmlformats.org/drawingml/2006/main" noChangeAspect="1"/>
+            </wp:cNvGraphicFramePr>
+            <a:graphic xmlns:a="http://schemas.openxmlformats.org/drawingml/2006/main">
+              <a:graphicData uri="http://schemas.openxmlformats.org/drawingml/2006/picture">
+                <pic:pic xmlns:pic="http://schemas.openxmlformats.org/drawingml/2006/picture">
+                  <pic:nvPicPr>
+                    <pic:cNvPr id="1" name=""/>
+                    <pic:cNvPicPr/>
+                  </pic:nvPicPr>
+                  <pic:blipFill>
+                    <a:blip r:embed="rId12"/>
+                    <a:stretch>
+                      <a:fillRect/>
+                    </a:stretch>
+                  </pic:blipFill>
+                  <pic:spPr>
+                    <a:xfrm>
+                      <a:off x="0" y="0"/>
+                      <a:ext cx="5400040" cy="2798445"/>
+                    </a:xfrm>
+                    <a:prstGeom prst="rect">
+                      <a:avLst/>
+                    </a:prstGeom>
+                  </pic:spPr>
+                </pic:pic>
+              </a:graphicData>
+            </a:graphic>
+          </wp:inline>
+        </w:drawing>
+      </w:r>
+    </w:p>
+    <w:p>
+      <w:pPr>
+        <w:rPr>
+          <w:b/>
+          <w:bCs/>
+        </w:rPr>
+      </w:pPr>
+    </w:p>
+    <w:p>
+      <w:pPr>
+        <w:rPr>
+          <w:b/>
+          <w:bCs/>
+        </w:rPr>
+      </w:pPr>
+    </w:p>
+    <w:p>
+      <w:pPr>
+        <w:rPr>
+          <w:b/>
+          <w:bCs/>
+        </w:rPr>
+      </w:pPr>
+    </w:p>
+    <w:p>
+      <w:pPr>
+        <w:rPr>
+          <w:b/>
+          <w:bCs/>
+        </w:rPr>
+      </w:pPr>
+      <w:r>
+        <w:rPr>
+          <w:b/>
+          <w:bCs/>
+        </w:rPr>
+        <w:t>MÉTRICAS</w:t>
+      </w:r>
+    </w:p>
+    <w:p>
+      <w:r>
+        <w:t xml:space="preserve">As métricas se baseiam nas pontuações feitas no quiz, no qual ao final, o usuário recebe um feedback sobre seu jogo, dizendo se ele foi bem ou </w:t>
+      </w:r>
+      <w:r>
+        <w:t>mal.</w:t>
+      </w:r>
+    </w:p>
+    <w:p>
+      <w:pPr>
+        <w:rPr>
+          <w:b/>
+          <w:bCs/>
+        </w:rPr>
+      </w:pPr>
+    </w:p>
+    <w:p>
+      <w:pPr>
+        <w:rPr>
+          <w:b/>
+          <w:bCs/>
+        </w:rPr>
+      </w:pPr>
+      <w:r>
+        <w:rPr>
+          <w:b/>
+          <w:bCs/>
+        </w:rPr>
+        <w:lastRenderedPageBreak/>
+        <w:t>APRENDIZADO</w:t>
+      </w:r>
+    </w:p>
+    <w:p>
+      <w:r>
+        <w:t xml:space="preserve">Com este projeto, posso dizer que aprendi muita coisa, </w:t>
+      </w:r>
+      <w:r>
+        <w:t>tanto quanto Comunicação, para poder tirar minhas dúvidas tanto com colegas, tanto com professores, que me ajudaram muito neste projeto. Aprendi também a ter uma boa organização, para poder fazer o projeto em partes e conseguir executá-las, além de uma boa gestão de tempo, na qual eu tive que conciliar o projeto individual com o projeto em grupo.</w:t>
+      </w:r>
+    </w:p>
+    <w:p>
+      <w:pPr>
+        <w:rPr>
+          <w:b/>
+          <w:bCs/>
+        </w:rPr>
+      </w:pPr>
+    </w:p>
+    <w:p>
+      <w:pPr>
+        <w:rPr>
+          <w:b/>
+          <w:bCs/>
+        </w:rPr>
+      </w:pPr>
+      <w:r>
+        <w:rPr>
+          <w:b/>
+          <w:bCs/>
+        </w:rPr>
+        <w:t>CONSIDERAÇÕES FINAIS</w:t>
+      </w:r>
+    </w:p>
+    <w:p>
+      <w:r>
+        <w:t>Acredito que este projeto individual foi um desafio muito legal, visto que você pode fazer um site sobre o que você gosta, e, principalmente, você irá se aprofundar mais ainda neste assunto, além de aprender ou reforçar novos conhecimentos passados em sala de aula, fazendo com que</w:t>
+      </w:r>
+      <w:r>
+        <w:t xml:space="preserve"> você crie autonomia sobre si mesmo e sobre seus estudos e projetos.</w:t>
+      </w:r>
     </w:p>
     <w:p>
       <w:pPr>
@@ -6273,6 +7264,55 @@
       <w:sz w:val="24"/>
     </w:rPr>
   </w:style>
+  <w:style w:type="character" w:customStyle="1" w:styleId="normaltextrun">
+    <w:name w:val="normaltextrun"/>
+    <w:basedOn w:val="Fontepargpadro"/>
+    <w:rsid w:val="004B229D"/>
+  </w:style>
+  <w:style w:type="character" w:customStyle="1" w:styleId="eop">
+    <w:name w:val="eop"/>
+    <w:basedOn w:val="Fontepargpadro"/>
+    <w:rsid w:val="004B229D"/>
+  </w:style>
+  <w:style w:type="character" w:customStyle="1" w:styleId="Capa-GrauacadmicoCharChar">
+    <w:name w:val="Capa - Grau acadêmico Char Char"/>
+    <w:basedOn w:val="Fontepargpadro"/>
+    <w:link w:val="Capa-Grauacadmico"/>
+    <w:locked/>
+    <w:rsid w:val="005F5A80"/>
+    <w:rPr>
+      <w:rFonts w:ascii="Arial" w:hAnsi="Arial" w:cs="Arial"/>
+      <w:b/>
+      <w:szCs w:val="24"/>
+    </w:rPr>
+  </w:style>
+  <w:style w:type="paragraph" w:customStyle="1" w:styleId="Capa-Grauacadmico">
+    <w:name w:val="Capa - Grau acadêmico"/>
+    <w:basedOn w:val="Normal"/>
+    <w:link w:val="Capa-GrauacadmicoCharChar"/>
+    <w:rsid w:val="005F5A80"/>
+    <w:pPr>
+      <w:spacing w:line="240" w:lineRule="auto"/>
+      <w:ind w:left="4536"/>
+    </w:pPr>
+    <w:rPr>
+      <w:rFonts w:eastAsiaTheme="minorHAnsi" w:cs="Arial"/>
+      <w:b/>
+      <w:sz w:val="22"/>
+    </w:rPr>
+  </w:style>
+  <w:style w:type="paragraph" w:customStyle="1" w:styleId="NormalGrande">
+    <w:name w:val="Normal Grande"/>
+    <w:basedOn w:val="Normal"/>
+    <w:rsid w:val="005F5A80"/>
+    <w:pPr>
+      <w:jc w:val="center"/>
+    </w:pPr>
+    <w:rPr>
+      <w:b/>
+      <w:caps/>
+    </w:rPr>
+  </w:style>
 </w:styles>
 </file>
 

</xml_diff>